<commit_message>
in teoria finito eventi, si inizia cucina
</commit_message>
<xml_diff>
--- a/01-GestireEventi/00-Domande.docx
+++ b/01-GestireEventi/00-Domande.docx
@@ -5,11 +5,6 @@
     <w:p>
       <w:r>
         <w:t>In assegna chef faccio un for su tutti gli eventi contenuti nell’evento ricorrente, devo rappresentare la lista di eventi come linea di vita?</w:t>
-      </w:r>
-    </w:p>
-    <w:p>
-      <w:r>
-        <w:t>- come rappresento la data in accordo con la frequenza nella creazione dell’evento ricorrente?</w:t>
       </w:r>
     </w:p>
     <w:sectPr>

</xml_diff>